<commit_message>
Change of planned functionality (flags)
Moreover, example of use of the -f flag has been extended.
</commit_message>
<xml_diff>
--- a/Dokumentacja.docx
+++ b/Dokumentacja.docx
@@ -79,7 +79,19 @@
         <w:rPr>
           <w:lang w:val="pl-PL"/>
         </w:rPr>
-        <w:t>Program szyfrujący będzie szyfrował podane linie tekstu za pomocą algorytmu Huffmana.</w:t>
+        <w:t>Program szyfrujący będzie szyfrował podan</w:t>
+      </w:r>
+      <w:r>
+        <w:rPr>
+          <w:lang w:val="pl-PL"/>
+        </w:rPr>
+        <w:t xml:space="preserve">y plik </w:t>
+      </w:r>
+      <w:r>
+        <w:rPr>
+          <w:lang w:val="pl-PL"/>
+        </w:rPr>
+        <w:t>za pomocą algorytmu Huffmana.</w:t>
       </w:r>
       <w:r>
         <w:rPr>
@@ -91,7 +103,13 @@
         <w:rPr>
           <w:lang w:val="pl-PL"/>
         </w:rPr>
-        <w:t>Będzie kompilowany komendą „make” za pomocą pliku Makefile, natomiast wywoływany komendą ./a.out.</w:t>
+        <w:t>Kompilowany będzie</w:t>
+      </w:r>
+      <w:r>
+        <w:rPr>
+          <w:lang w:val="pl-PL"/>
+        </w:rPr>
+        <w:t xml:space="preserve"> komendą „make” za pomocą pliku Makefile, natomiast wywoływany komendą ./a.out.</w:t>
       </w:r>
       <w:r>
         <w:rPr>
@@ -163,13 +181,93 @@
         <w:rPr>
           <w:lang w:val="pl-PL"/>
         </w:rPr>
-        <w:t>– wprowadzanie</w:t>
-      </w:r>
-      <w:r>
-        <w:rPr>
-          <w:lang w:val="pl-PL"/>
-        </w:rPr>
-        <w:t xml:space="preserve"> tekstu do zaszyfrowania z pliku</w:t>
+        <w:t xml:space="preserve">– </w:t>
+      </w:r>
+      <w:r>
+        <w:rPr>
+          <w:lang w:val="pl-PL"/>
+        </w:rPr>
+        <w:t>Zaszyfrowanie pliku wejściowego w pliku wyjściowym</w:t>
+      </w:r>
+      <w:r>
+        <w:rPr>
+          <w:lang w:val="pl-PL"/>
+        </w:rPr>
+        <w:t xml:space="preserve">. Nazwę pliku </w:t>
+      </w:r>
+      <w:r>
+        <w:rPr>
+          <w:lang w:val="pl-PL"/>
+        </w:rPr>
+        <w:t xml:space="preserve">wejściowego </w:t>
+      </w:r>
+      <w:r>
+        <w:rPr>
+          <w:lang w:val="pl-PL"/>
+        </w:rPr>
+        <w:t>określa pierwszy argument po fladze</w:t>
+      </w:r>
+      <w:r>
+        <w:rPr>
+          <w:lang w:val="pl-PL"/>
+        </w:rPr>
+        <w:t xml:space="preserve">, </w:t>
+      </w:r>
+      <w:r>
+        <w:rPr>
+          <w:lang w:val="pl-PL"/>
+        </w:rPr>
+        <w:t>natomiast nazwę pliku</w:t>
+      </w:r>
+      <w:r>
+        <w:rPr>
+          <w:lang w:val="pl-PL"/>
+        </w:rPr>
+        <w:t xml:space="preserve"> z zakodowaną wiadomością</w:t>
+      </w:r>
+      <w:r>
+        <w:rPr>
+          <w:lang w:val="pl-PL"/>
+        </w:rPr>
+        <w:t xml:space="preserve"> drugi argument po fladze.</w:t>
+      </w:r>
+      <w:r>
+        <w:rPr>
+          <w:lang w:val="pl-PL"/>
+        </w:rPr>
+        <w:t xml:space="preserve"> Trzeci argument po fladze określa nazwę pliku w którym będzie zawarta tabela </w:t>
+      </w:r>
+      <w:r>
+        <w:rPr>
+          <w:lang w:val="pl-PL"/>
+        </w:rPr>
+        <w:t>służąca do odkodowania</w:t>
+      </w:r>
+      <w:r>
+        <w:rPr>
+          <w:lang w:val="pl-PL"/>
+        </w:rPr>
+        <w:t xml:space="preserve"> wiadomości</w:t>
+      </w:r>
+      <w:r>
+        <w:rPr>
+          <w:lang w:val="pl-PL"/>
+        </w:rPr>
+        <w:t>.</w:t>
+      </w:r>
+    </w:p>
+    <w:p>
+      <w:pPr>
+        <w:jc w:val="both"/>
+        <w:rPr>
+          <w:lang w:val="pl-PL"/>
+        </w:rPr>
+      </w:pPr>
+      <w:r>
+        <w:rPr>
+          <w:lang w:val="pl-PL"/>
+        </w:rPr>
+        <w:t>d</w:t>
       </w:r>
       <w:r>
         <w:rPr>
@@ -181,45 +279,7 @@
         <w:rPr>
           <w:lang w:val="pl-PL"/>
         </w:rPr>
-        <w:t xml:space="preserve">i zapisywanie zaszyfrowanego tekstu do pliku. Nazwę pliku </w:t>
-      </w:r>
-      <w:r>
-        <w:rPr>
-          <w:lang w:val="pl-PL"/>
-        </w:rPr>
-        <w:t xml:space="preserve">wejściowego </w:t>
-      </w:r>
-      <w:r>
-        <w:rPr>
-          <w:lang w:val="pl-PL"/>
-        </w:rPr>
-        <w:t>określa pierwszy argument po fladze</w:t>
-      </w:r>
-      <w:r>
-        <w:rPr>
-          <w:lang w:val="pl-PL"/>
-        </w:rPr>
-        <w:t xml:space="preserve">, </w:t>
-      </w:r>
-      <w:r>
-        <w:rPr>
-          <w:lang w:val="pl-PL"/>
-        </w:rPr>
-        <w:t>natomiast nazwę pliku wyjściowego drugi argument po fladze.</w:t>
-      </w:r>
-    </w:p>
-    <w:p>
-      <w:pPr>
-        <w:jc w:val="both"/>
-        <w:rPr>
-          <w:lang w:val="pl-PL"/>
-        </w:rPr>
-      </w:pPr>
-      <w:r>
-        <w:rPr>
-          <w:lang w:val="pl-PL"/>
-        </w:rPr>
-        <w:t>d</w:t>
+        <w:t>(debug)</w:t>
       </w:r>
       <w:r>
         <w:rPr>
@@ -231,7 +291,61 @@
         <w:rPr>
           <w:lang w:val="pl-PL"/>
         </w:rPr>
-        <w:t>(debug)</w:t>
+        <w:t>– wprowadzanie za pomocą strumienia</w:t>
+      </w:r>
+      <w:r>
+        <w:rPr>
+          <w:lang w:val="pl-PL"/>
+        </w:rPr>
+        <w:t xml:space="preserve"> danych</w:t>
+      </w:r>
+      <w:r>
+        <w:rPr>
+          <w:lang w:val="pl-PL"/>
+        </w:rPr>
+        <w:t xml:space="preserve"> i wyświetlanie </w:t>
+      </w:r>
+      <w:r>
+        <w:rPr>
+          <w:lang w:val="pl-PL"/>
+        </w:rPr>
+        <w:t xml:space="preserve">kolejnych linii </w:t>
+      </w:r>
+      <w:r>
+        <w:rPr>
+          <w:lang w:val="pl-PL"/>
+        </w:rPr>
+        <w:t xml:space="preserve">zaszyfrowanego tekstu </w:t>
+      </w:r>
+      <w:r>
+        <w:rPr>
+          <w:lang w:val="pl-PL"/>
+        </w:rPr>
+        <w:t xml:space="preserve">na bieżąco </w:t>
+      </w:r>
+      <w:r>
+        <w:rPr>
+          <w:lang w:val="pl-PL"/>
+        </w:rPr>
+        <w:t>w konsoli.</w:t>
+      </w:r>
+      <w:r>
+        <w:rPr>
+          <w:lang w:val="pl-PL"/>
+        </w:rPr>
+        <w:t xml:space="preserve"> Flaga ta służy głównie do debugowania i szybkiej prezentacji głównej idei algorytmu</w:t>
+      </w:r>
+      <w:r>
+        <w:rPr>
+          <w:lang w:val="pl-PL"/>
+        </w:rPr>
+        <w:t xml:space="preserve"> Huffmana</w:t>
+      </w:r>
+      <w:r>
+        <w:rPr>
+          <w:lang w:val="pl-PL"/>
+        </w:rPr>
+        <w:t>.</w:t>
       </w:r>
       <w:r>
         <w:rPr>
@@ -239,119 +353,261 @@
         </w:rPr>
         <w:t xml:space="preserve"> </w:t>
       </w:r>
-      <w:r>
-        <w:rPr>
-          <w:lang w:val="pl-PL"/>
-        </w:rPr>
-        <w:t>– wprowadzanie za pomocą strumienia</w:t>
-      </w:r>
-      <w:r>
-        <w:rPr>
-          <w:lang w:val="pl-PL"/>
-        </w:rPr>
-        <w:t xml:space="preserve"> danych</w:t>
-      </w:r>
-      <w:r>
-        <w:rPr>
-          <w:lang w:val="pl-PL"/>
-        </w:rPr>
-        <w:t xml:space="preserve"> i wyświetlanie </w:t>
-      </w:r>
-      <w:r>
-        <w:rPr>
-          <w:lang w:val="pl-PL"/>
-        </w:rPr>
-        <w:t xml:space="preserve">kolejnych linii </w:t>
-      </w:r>
-      <w:r>
-        <w:rPr>
-          <w:lang w:val="pl-PL"/>
-        </w:rPr>
-        <w:t xml:space="preserve">zaszyfrowanego tekstu </w:t>
-      </w:r>
-      <w:r>
-        <w:rPr>
-          <w:lang w:val="pl-PL"/>
-        </w:rPr>
-        <w:t xml:space="preserve">na bieżąco </w:t>
-      </w:r>
-      <w:r>
-        <w:rPr>
-          <w:lang w:val="pl-PL"/>
-        </w:rPr>
-        <w:t>w konsoli.</w:t>
-      </w:r>
-      <w:r>
-        <w:rPr>
-          <w:lang w:val="pl-PL"/>
-        </w:rPr>
-        <w:t xml:space="preserve"> Flaga ta służy głównie do debugowania i szybkiej prezentacji głównej idei algorytmu</w:t>
-      </w:r>
-      <w:r>
-        <w:rPr>
-          <w:lang w:val="pl-PL"/>
-        </w:rPr>
-        <w:t xml:space="preserve"> Huffmana</w:t>
-      </w:r>
-      <w:r>
-        <w:rPr>
-          <w:lang w:val="pl-PL"/>
-        </w:rPr>
-        <w:t>.</w:t>
-      </w:r>
-      <w:r>
-        <w:rPr>
+    </w:p>
+    <w:p>
+      <w:pPr>
+        <w:jc w:val="both"/>
+        <w:rPr>
+          <w:lang w:val="pl-PL"/>
+        </w:rPr>
+      </w:pPr>
+      <w:r>
+        <w:rPr>
+          <w:lang w:val="pl-PL"/>
+        </w:rPr>
+        <w:t>W przypadku braku podania prawidłowej flagi zostanie wyświetlona informacja o błędzie.</w:t>
+      </w:r>
+    </w:p>
+    <w:p>
+      <w:pPr>
+        <w:jc w:val="both"/>
+        <w:rPr>
+          <w:lang w:val="pl-PL"/>
+        </w:rPr>
+      </w:pPr>
+    </w:p>
+    <w:p>
+      <w:pPr>
+        <w:pStyle w:val="Heading2"/>
+        <w:numPr>
+          <w:ilvl w:val="0"/>
+          <w:numId w:val="2"/>
+        </w:numPr>
+        <w:rPr>
+          <w:lang w:val="pl-PL"/>
+        </w:rPr>
+      </w:pPr>
+      <w:r>
+        <w:rPr>
+          <w:lang w:val="pl-PL"/>
+        </w:rPr>
+        <w:t>Opis flag</w:t>
+      </w:r>
+    </w:p>
+    <w:p>
+      <w:pPr>
+        <w:pStyle w:val="ListParagraph"/>
+        <w:jc w:val="both"/>
+        <w:rPr>
+          <w:lang w:val="pl-PL"/>
+        </w:rPr>
+      </w:pPr>
+    </w:p>
+    <w:p>
+      <w:pPr>
+        <w:pStyle w:val="ListParagraph"/>
+        <w:numPr>
+          <w:ilvl w:val="0"/>
+          <w:numId w:val="5"/>
+        </w:numPr>
+        <w:jc w:val="both"/>
+        <w:rPr>
+          <w:lang w:val="pl-PL"/>
+        </w:rPr>
+      </w:pPr>
+      <w:r>
+        <w:rPr>
+          <w:lang w:val="pl-PL"/>
+        </w:rPr>
+        <w:t>Flaga „</w:t>
+      </w:r>
+      <w:r>
+        <w:rPr>
+          <w:lang w:val="pl-PL"/>
+        </w:rPr>
+        <w:t>-</w:t>
+      </w:r>
+      <w:r>
+        <w:rPr>
+          <w:lang w:val="pl-PL"/>
+        </w:rPr>
+        <w:t>f”:</w:t>
+      </w:r>
+    </w:p>
+    <w:p>
+      <w:pPr>
+        <w:jc w:val="both"/>
+        <w:rPr>
+          <w:lang w:val="pl-PL"/>
+        </w:rPr>
+      </w:pPr>
+      <w:r>
+        <w:rPr>
+          <w:lang w:val="pl-PL"/>
+        </w:rPr>
+        <w:t xml:space="preserve">Tabela służąca do odkodowania w pliku </w:t>
+      </w:r>
+      <w:r>
+        <w:rPr>
+          <w:lang w:val="pl-PL"/>
+        </w:rPr>
+        <w:t>będzie</w:t>
+      </w:r>
+      <w:r>
+        <w:rPr>
+          <w:lang w:val="pl-PL"/>
+        </w:rPr>
+        <w:t xml:space="preserve"> przedstawiała poszczególne znaki w poniższym formacie</w:t>
+      </w:r>
+      <w:r>
+        <w:rPr>
+          <w:lang w:val="pl-PL"/>
+        </w:rPr>
+        <w:t>:</w:t>
+      </w:r>
+    </w:p>
+    <w:p>
+      <w:pPr>
+        <w:jc w:val="both"/>
+        <w:rPr>
+          <w:lang w:val="pl-PL"/>
+        </w:rPr>
+      </w:pPr>
+      <w:r>
+        <w:rPr>
+          <w:lang w:val="pl-PL"/>
+        </w:rPr>
+        <w:t>ZNAK - LICZBA BINARNA</w:t>
+      </w:r>
+    </w:p>
+    <w:p>
+      <w:pPr>
+        <w:ind w:firstLine="360"/>
+        <w:jc w:val="both"/>
+        <w:rPr>
+          <w:lang w:val="pl-PL"/>
+        </w:rPr>
+      </w:pPr>
+    </w:p>
+    <w:p>
+      <w:pPr>
+        <w:jc w:val="both"/>
+        <w:rPr>
+          <w:u w:val="single"/>
+          <w:lang w:val="pl-PL"/>
+        </w:rPr>
+      </w:pPr>
+      <w:r>
+        <w:rPr>
+          <w:u w:val="single"/>
+          <w:lang w:val="pl-PL"/>
+        </w:rPr>
+        <w:t>Przykład wywołania</w:t>
+      </w:r>
+    </w:p>
+    <w:p>
+      <w:pPr>
+        <w:jc w:val="both"/>
+        <w:rPr>
+          <w:lang w:val="pl-PL"/>
+        </w:rPr>
+      </w:pPr>
+      <w:r>
+        <w:rPr>
+          <w:lang w:val="pl-PL"/>
+        </w:rPr>
+        <w:t xml:space="preserve">./a.out </w:t>
+      </w:r>
+      <w:r>
+        <w:rPr>
+          <w:lang w:val="pl-PL"/>
+        </w:rPr>
+        <w:t>-</w:t>
+      </w:r>
+      <w:r>
+        <w:rPr>
+          <w:lang w:val="pl-PL"/>
+        </w:rPr>
+        <w:t xml:space="preserve">f </w:t>
+      </w:r>
+      <w:r>
+        <w:rPr>
+          <w:lang w:val="pl-PL"/>
+        </w:rPr>
+        <w:t>wejscie.txt wy</w:t>
+      </w:r>
+      <w:r>
+        <w:rPr>
+          <w:lang w:val="pl-PL"/>
+        </w:rPr>
+        <w:t>jscie.txt</w:t>
+      </w:r>
+      <w:r>
+        <w:rPr>
+          <w:lang w:val="pl-PL"/>
+        </w:rPr>
+        <w:t xml:space="preserve"> tabela.huf</w:t>
+      </w:r>
+    </w:p>
+    <w:p>
+      <w:pPr>
+        <w:ind w:firstLine="360"/>
+        <w:jc w:val="both"/>
+        <w:rPr>
+          <w:lang w:val="pl-PL"/>
+        </w:rPr>
+      </w:pPr>
+    </w:p>
+    <w:p>
+      <w:pPr>
+        <w:jc w:val="both"/>
+        <w:rPr>
+          <w:u w:val="single"/>
+          <w:lang w:val="pl-PL"/>
+        </w:rPr>
+      </w:pPr>
+      <w:r>
+        <w:rPr>
+          <w:u w:val="single"/>
+          <w:lang w:val="pl-PL"/>
+        </w:rPr>
+        <w:t>Przykład</w:t>
+      </w:r>
+      <w:r>
+        <w:rPr>
+          <w:u w:val="single"/>
           <w:lang w:val="pl-PL"/>
         </w:rPr>
         <w:t xml:space="preserve"> </w:t>
       </w:r>
-    </w:p>
-    <w:p>
-      <w:pPr>
-        <w:jc w:val="both"/>
-        <w:rPr>
-          <w:lang w:val="pl-PL"/>
-        </w:rPr>
-      </w:pPr>
-      <w:r>
-        <w:rPr>
-          <w:lang w:val="pl-PL"/>
-        </w:rPr>
-        <w:t>W przypadku braku podania prawidłowej flagi zostanie wyświetlona informacja o błędzie.</w:t>
-      </w:r>
-    </w:p>
-    <w:p>
-      <w:pPr>
-        <w:jc w:val="both"/>
-        <w:rPr>
-          <w:lang w:val="pl-PL"/>
-        </w:rPr>
-      </w:pPr>
-    </w:p>
-    <w:p>
-      <w:pPr>
-        <w:jc w:val="both"/>
-        <w:rPr>
-          <w:lang w:val="pl-PL"/>
-        </w:rPr>
-      </w:pPr>
-      <w:r>
-        <w:rPr>
-          <w:lang w:val="pl-PL"/>
-        </w:rPr>
-        <w:t>P</w:t>
-      </w:r>
-      <w:r>
-        <w:rPr>
-          <w:lang w:val="pl-PL"/>
-        </w:rPr>
-        <w:t xml:space="preserve">rzykłady wywołania programu dla </w:t>
-      </w:r>
-      <w:r>
-        <w:rPr>
-          <w:lang w:val="pl-PL"/>
-        </w:rPr>
-        <w:t>obu flag</w:t>
+      <w:r>
+        <w:rPr>
+          <w:u w:val="single"/>
+          <w:lang w:val="pl-PL"/>
+        </w:rPr>
+        <w:t>funkcjonowania</w:t>
+      </w:r>
+    </w:p>
+    <w:p>
+      <w:pPr>
+        <w:jc w:val="both"/>
+        <w:rPr>
+          <w:lang w:val="pl-PL"/>
+        </w:rPr>
+      </w:pPr>
+      <w:r>
+        <w:rPr>
+          <w:lang w:val="pl-PL"/>
+        </w:rPr>
+        <w:t xml:space="preserve">Zawartość pliku </w:t>
+      </w:r>
+      <w:r>
+        <w:rPr>
+          <w:i/>
+          <w:iCs/>
+          <w:lang w:val="pl-PL"/>
+        </w:rPr>
+        <w:t>wejscie.txt</w:t>
       </w:r>
       <w:r>
         <w:rPr>
@@ -359,6 +615,260 @@
         </w:rPr>
         <w:t>:</w:t>
       </w:r>
+    </w:p>
+    <w:p>
+      <w:pPr>
+        <w:jc w:val="both"/>
+        <w:rPr>
+          <w:lang w:val="pl-PL"/>
+        </w:rPr>
+      </w:pPr>
+      <w:r>
+        <w:rPr>
+          <w:lang w:val="pl-PL"/>
+        </w:rPr>
+        <w:t>ANTANANARYWA</w:t>
+      </w:r>
+    </w:p>
+    <w:p>
+      <w:pPr>
+        <w:jc w:val="both"/>
+        <w:rPr>
+          <w:lang w:val="pl-PL"/>
+        </w:rPr>
+      </w:pPr>
+    </w:p>
+    <w:p>
+      <w:pPr>
+        <w:jc w:val="both"/>
+        <w:rPr>
+          <w:lang w:val="pl-PL"/>
+        </w:rPr>
+      </w:pPr>
+      <w:r>
+        <w:rPr>
+          <w:lang w:val="pl-PL"/>
+        </w:rPr>
+        <w:t>Zawartość</w:t>
+      </w:r>
+      <w:r>
+        <w:rPr>
+          <w:lang w:val="pl-PL"/>
+        </w:rPr>
+        <w:t xml:space="preserve"> </w:t>
+      </w:r>
+      <w:r>
+        <w:rPr>
+          <w:lang w:val="pl-PL"/>
+        </w:rPr>
+        <w:t xml:space="preserve">pliku </w:t>
+      </w:r>
+      <w:r>
+        <w:rPr>
+          <w:i/>
+          <w:iCs/>
+          <w:lang w:val="pl-PL"/>
+        </w:rPr>
+        <w:t>wyjscie.txt</w:t>
+      </w:r>
+      <w:r>
+        <w:rPr>
+          <w:lang w:val="pl-PL"/>
+        </w:rPr>
+        <w:t>:</w:t>
+      </w:r>
+    </w:p>
+    <w:p>
+      <w:pPr>
+        <w:jc w:val="both"/>
+        <w:rPr>
+          <w:lang w:val="pl-PL"/>
+        </w:rPr>
+      </w:pPr>
+      <w:r>
+        <w:rPr>
+          <w:lang w:val="pl-PL"/>
+        </w:rPr>
+        <w:t>010111001001001111110011010</w:t>
+      </w:r>
+    </w:p>
+    <w:p>
+      <w:pPr>
+        <w:ind w:firstLine="360"/>
+        <w:jc w:val="both"/>
+        <w:rPr>
+          <w:lang w:val="pl-PL"/>
+        </w:rPr>
+      </w:pPr>
+    </w:p>
+    <w:p>
+      <w:pPr>
+        <w:jc w:val="both"/>
+        <w:rPr>
+          <w:lang w:val="pl-PL"/>
+        </w:rPr>
+      </w:pPr>
+      <w:r>
+        <w:rPr>
+          <w:lang w:val="pl-PL"/>
+        </w:rPr>
+        <w:t xml:space="preserve">Zawartość pliku </w:t>
+      </w:r>
+      <w:r>
+        <w:rPr>
+          <w:i/>
+          <w:iCs/>
+          <w:lang w:val="pl-PL"/>
+        </w:rPr>
+        <w:t>tabela.huf</w:t>
+      </w:r>
+      <w:r>
+        <w:rPr>
+          <w:lang w:val="pl-PL"/>
+        </w:rPr>
+        <w:t>:</w:t>
+      </w:r>
+    </w:p>
+    <w:p>
+      <w:pPr>
+        <w:jc w:val="both"/>
+        <w:rPr>
+          <w:lang w:val="pl-PL"/>
+        </w:rPr>
+      </w:pPr>
+      <w:r>
+        <w:rPr>
+          <w:lang w:val="pl-PL"/>
+        </w:rPr>
+        <w:t xml:space="preserve">A – </w:t>
+      </w:r>
+      <w:r>
+        <w:rPr>
+          <w:lang w:val="pl-PL"/>
+        </w:rPr>
+        <w:t>0</w:t>
+      </w:r>
+    </w:p>
+    <w:p>
+      <w:pPr>
+        <w:jc w:val="both"/>
+        <w:rPr>
+          <w:lang w:val="pl-PL"/>
+        </w:rPr>
+      </w:pPr>
+      <w:r>
+        <w:rPr>
+          <w:lang w:val="pl-PL"/>
+        </w:rPr>
+        <w:t xml:space="preserve">N </w:t>
+      </w:r>
+      <w:r>
+        <w:rPr>
+          <w:lang w:val="pl-PL"/>
+        </w:rPr>
+        <w:t>–</w:t>
+      </w:r>
+      <w:r>
+        <w:rPr>
+          <w:lang w:val="pl-PL"/>
+        </w:rPr>
+        <w:t xml:space="preserve"> </w:t>
+      </w:r>
+      <w:r>
+        <w:rPr>
+          <w:lang w:val="pl-PL"/>
+        </w:rPr>
+        <w:t>10</w:t>
+      </w:r>
+    </w:p>
+    <w:p>
+      <w:pPr>
+        <w:jc w:val="both"/>
+        <w:rPr>
+          <w:lang w:val="pl-PL"/>
+        </w:rPr>
+      </w:pPr>
+      <w:r>
+        <w:rPr>
+          <w:lang w:val="pl-PL"/>
+        </w:rPr>
+        <w:t xml:space="preserve">T – </w:t>
+      </w:r>
+      <w:r>
+        <w:rPr>
+          <w:lang w:val="pl-PL"/>
+        </w:rPr>
+        <w:t>1111</w:t>
+      </w:r>
+    </w:p>
+    <w:p>
+      <w:pPr>
+        <w:jc w:val="both"/>
+        <w:rPr>
+          <w:lang w:val="pl-PL"/>
+        </w:rPr>
+      </w:pPr>
+      <w:r>
+        <w:rPr>
+          <w:lang w:val="pl-PL"/>
+        </w:rPr>
+        <w:t xml:space="preserve">R – </w:t>
+      </w:r>
+      <w:r>
+        <w:rPr>
+          <w:lang w:val="pl-PL"/>
+        </w:rPr>
+        <w:t>1110</w:t>
+      </w:r>
+    </w:p>
+    <w:p>
+      <w:pPr>
+        <w:jc w:val="both"/>
+        <w:rPr>
+          <w:lang w:val="pl-PL"/>
+        </w:rPr>
+      </w:pPr>
+      <w:r>
+        <w:rPr>
+          <w:lang w:val="pl-PL"/>
+        </w:rPr>
+        <w:t xml:space="preserve">Y – </w:t>
+      </w:r>
+      <w:r>
+        <w:rPr>
+          <w:lang w:val="pl-PL"/>
+        </w:rPr>
+        <w:t>1101</w:t>
+      </w:r>
+    </w:p>
+    <w:p>
+      <w:pPr>
+        <w:jc w:val="both"/>
+        <w:rPr>
+          <w:lang w:val="pl-PL"/>
+        </w:rPr>
+      </w:pPr>
+      <w:r>
+        <w:rPr>
+          <w:lang w:val="pl-PL"/>
+        </w:rPr>
+        <w:t xml:space="preserve">W - </w:t>
+      </w:r>
+      <w:r>
+        <w:rPr>
+          <w:lang w:val="pl-PL"/>
+        </w:rPr>
+        <w:t>1100</w:t>
+      </w:r>
+    </w:p>
+    <w:p>
+      <w:pPr>
+        <w:ind w:firstLine="360"/>
+        <w:jc w:val="both"/>
+        <w:rPr>
+          <w:lang w:val="pl-PL"/>
+        </w:rPr>
+      </w:pPr>
     </w:p>
     <w:p>
       <w:pPr>
@@ -388,12 +898,27 @@
         <w:rPr>
           <w:lang w:val="pl-PL"/>
         </w:rPr>
-        <w:t>f”:</w:t>
-      </w:r>
-    </w:p>
-    <w:p>
-      <w:pPr>
-        <w:ind w:firstLine="360"/>
+        <w:t>d”:</w:t>
+      </w:r>
+    </w:p>
+    <w:p>
+      <w:pPr>
+        <w:jc w:val="both"/>
+        <w:rPr>
+          <w:u w:val="single"/>
+          <w:lang w:val="pl-PL"/>
+        </w:rPr>
+      </w:pPr>
+      <w:r>
+        <w:rPr>
+          <w:u w:val="single"/>
+          <w:lang w:val="pl-PL"/>
+        </w:rPr>
+        <w:t>Przykład wywołania i funkcjonowania</w:t>
+      </w:r>
+    </w:p>
+    <w:p>
+      <w:pPr>
         <w:jc w:val="both"/>
         <w:rPr>
           <w:lang w:val="pl-PL"/>
@@ -415,82 +940,11 @@
         <w:rPr>
           <w:lang w:val="pl-PL"/>
         </w:rPr>
-        <w:t xml:space="preserve">f </w:t>
-      </w:r>
-      <w:r>
-        <w:rPr>
-          <w:lang w:val="pl-PL"/>
-        </w:rPr>
-        <w:t>wejscie.txt wy</w:t>
-      </w:r>
-      <w:r>
-        <w:rPr>
-          <w:lang w:val="pl-PL"/>
-        </w:rPr>
-        <w:t>jscie.txt</w:t>
-      </w:r>
-    </w:p>
-    <w:p>
-      <w:pPr>
-        <w:pStyle w:val="ListParagraph"/>
-        <w:numPr>
-          <w:ilvl w:val="0"/>
-          <w:numId w:val="4"/>
-        </w:numPr>
-        <w:jc w:val="both"/>
-        <w:rPr>
-          <w:lang w:val="pl-PL"/>
-        </w:rPr>
-      </w:pPr>
-      <w:r>
-        <w:rPr>
-          <w:lang w:val="pl-PL"/>
-        </w:rPr>
-        <w:t>Flaga „</w:t>
-      </w:r>
-      <w:r>
-        <w:rPr>
-          <w:lang w:val="pl-PL"/>
-        </w:rPr>
-        <w:t>-</w:t>
-      </w:r>
-      <w:r>
-        <w:rPr>
-          <w:lang w:val="pl-PL"/>
-        </w:rPr>
-        <w:t>d”:</w:t>
-      </w:r>
-    </w:p>
-    <w:p>
-      <w:pPr>
-        <w:ind w:left="360"/>
-        <w:jc w:val="both"/>
-        <w:rPr>
-          <w:lang w:val="pl-PL"/>
-        </w:rPr>
-      </w:pPr>
-      <w:r>
-        <w:rPr>
-          <w:lang w:val="pl-PL"/>
-        </w:rPr>
-        <w:t xml:space="preserve">./a.out </w:t>
-      </w:r>
-      <w:r>
-        <w:rPr>
-          <w:lang w:val="pl-PL"/>
-        </w:rPr>
-        <w:t>-</w:t>
-      </w:r>
-      <w:r>
-        <w:rPr>
-          <w:lang w:val="pl-PL"/>
-        </w:rPr>
         <w:t>d</w:t>
       </w:r>
     </w:p>
     <w:p>
       <w:pPr>
-        <w:ind w:left="360"/>
         <w:jc w:val="both"/>
         <w:rPr>
           <w:lang w:val="pl-PL"/>
@@ -511,7 +965,6 @@
     </w:p>
     <w:p>
       <w:pPr>
-        <w:ind w:left="360"/>
         <w:jc w:val="both"/>
         <w:rPr>
           <w:i/>
@@ -532,7 +985,6 @@
     </w:p>
     <w:p>
       <w:pPr>
-        <w:ind w:left="360"/>
         <w:jc w:val="both"/>
         <w:rPr>
           <w:lang w:val="pl-PL"/>
@@ -553,7 +1005,6 @@
     </w:p>
     <w:p>
       <w:pPr>
-        <w:ind w:left="360"/>
         <w:jc w:val="both"/>
         <w:rPr>
           <w:lang w:val="pl-PL"/>
@@ -589,7 +1040,6 @@
     </w:p>
     <w:p>
       <w:pPr>
-        <w:ind w:left="360"/>
         <w:jc w:val="both"/>
         <w:rPr>
           <w:lang w:val="pl-PL"/>
@@ -610,7 +1060,6 @@
     </w:p>
     <w:p>
       <w:pPr>
-        <w:ind w:left="360"/>
         <w:jc w:val="both"/>
         <w:rPr>
           <w:lang w:val="pl-PL"/>
@@ -651,6 +1100,14 @@
           <w:lang w:val="pl-PL"/>
         </w:rPr>
       </w:pPr>
+    </w:p>
+    <w:p>
+      <w:pPr>
+        <w:jc w:val="right"/>
+        <w:rPr>
+          <w:lang w:val="pl-PL"/>
+        </w:rPr>
+      </w:pPr>
       <w:r>
         <w:rPr>
           <w:lang w:val="pl-PL"/>
@@ -673,6 +1130,7 @@
       </w:r>
     </w:p>
     <w:sectPr>
+      <w:footerReference w:type="default" r:id="rId7"/>
       <w:pgSz w:w="11906" w:h="16838"/>
       <w:pgMar w:top="1440" w:right="1440" w:bottom="1440" w:left="1440" w:header="708" w:footer="708" w:gutter="0"/>
       <w:cols w:space="708"/>
@@ -707,6 +1165,48 @@
 </w:endnotes>
 </file>
 
+<file path=word/footer1.xml><?xml version="1.0" encoding="utf-8"?>
+<w:ftr xmlns:wpc="http://schemas.microsoft.com/office/word/2010/wordprocessingCanvas" xmlns:cx="http://schemas.microsoft.com/office/drawing/2014/chartex" xmlns:cx1="http://schemas.microsoft.com/office/drawing/2015/9/8/chartex" xmlns:cx2="http://schemas.microsoft.com/office/drawing/2015/10/21/chartex" xmlns:cx3="http://schemas.microsoft.com/office/drawing/2016/5/9/chartex" xmlns:cx4="http://schemas.microsoft.com/office/drawing/2016/5/10/chartex" xmlns:cx5="http://schemas.microsoft.com/office/drawing/2016/5/11/chartex" xmlns:cx6="http://schemas.microsoft.com/office/drawing/2016/5/12/chartex" xmlns:cx7="http://schemas.microsoft.com/office/drawing/2016/5/13/chartex" xmlns:cx8="http://schemas.microsoft.com/office/drawing/2016/5/14/chartex" xmlns:mc="http://schemas.openxmlformats.org/markup-compatibility/2006" xmlns:aink="http://schemas.microsoft.com/office/drawing/2016/ink" xmlns:am3d="http://schemas.microsoft.com/office/drawing/2017/model3d" xmlns:o="urn:schemas-microsoft-com:office:office" xmlns:oel="http://schemas.microsoft.com/office/2019/extlst" xmlns:r="http://schemas.openxmlformats.org/officeDocument/2006/relationships" xmlns:m="http://schemas.openxmlformats.org/officeDocument/2006/math" xmlns:v="urn:schemas-microsoft-com:vml" xmlns:wp14="http://schemas.microsoft.com/office/word/2010/wordprocessingDrawing" xmlns:wp="http://schemas.openxmlformats.org/drawingml/2006/wordprocessingDrawing" xmlns:w10="urn:schemas-microsoft-com:office:word" xmlns:w="http://schemas.openxmlformats.org/wordprocessingml/2006/main" xmlns:w14="http://schemas.microsoft.com/office/word/2010/wordml" xmlns:w15="http://schemas.microsoft.com/office/word/2012/wordml" xmlns:w16cex="http://schemas.microsoft.com/office/word/2018/wordml/cex" xmlns:w16cid="http://schemas.microsoft.com/office/word/2016/wordml/cid" xmlns:w16="http://schemas.microsoft.com/office/word/2018/wordml" xmlns:w16sdtdh="http://schemas.microsoft.com/office/word/2020/wordml/sdtdatahash" xmlns:w16se="http://schemas.microsoft.com/office/word/2015/wordml/symex" xmlns:wpg="http://schemas.microsoft.com/office/word/2010/wordprocessingGroup" xmlns:wpi="http://schemas.microsoft.com/office/word/2010/wordprocessingInk" xmlns:wne="http://schemas.microsoft.com/office/word/2006/wordml" xmlns:wps="http://schemas.microsoft.com/office/word/2010/wordprocessingShape" mc:Ignorable="w14 w15 w16se w16cid w16 w16cex w16sdtdh wp14">
+  <w:sdt>
+    <w:sdtPr>
+      <w:id w:val="1437336739"/>
+      <w:docPartObj>
+        <w:docPartGallery w:val="Page Numbers (Bottom of Page)"/>
+        <w:docPartUnique/>
+      </w:docPartObj>
+    </w:sdtPr>
+    <w:sdtContent>
+      <w:p>
+        <w:pPr>
+          <w:pStyle w:val="Footer"/>
+          <w:jc w:val="center"/>
+        </w:pPr>
+        <w:r>
+          <w:fldChar w:fldCharType="begin"/>
+        </w:r>
+        <w:r>
+          <w:instrText>PAGE   \* MERGEFORMAT</w:instrText>
+        </w:r>
+        <w:r>
+          <w:fldChar w:fldCharType="separate"/>
+        </w:r>
+        <w:r>
+          <w:t>2</w:t>
+        </w:r>
+        <w:r>
+          <w:fldChar w:fldCharType="end"/>
+        </w:r>
+      </w:p>
+    </w:sdtContent>
+  </w:sdt>
+  <w:p>
+    <w:pPr>
+      <w:pStyle w:val="Footer"/>
+    </w:pPr>
+  </w:p>
+</w:ftr>
+</file>
+
 <file path=word/footnotes.xml><?xml version="1.0" encoding="utf-8"?>
 <w:footnotes xmlns:wpc="http://schemas.microsoft.com/office/word/2010/wordprocessingCanvas" xmlns:cx="http://schemas.microsoft.com/office/drawing/2014/chartex" xmlns:cx1="http://schemas.microsoft.com/office/drawing/2015/9/8/chartex" xmlns:cx2="http://schemas.microsoft.com/office/drawing/2015/10/21/chartex" xmlns:cx3="http://schemas.microsoft.com/office/drawing/2016/5/9/chartex" xmlns:cx4="http://schemas.microsoft.com/office/drawing/2016/5/10/chartex" xmlns:cx5="http://schemas.microsoft.com/office/drawing/2016/5/11/chartex" xmlns:cx6="http://schemas.microsoft.com/office/drawing/2016/5/12/chartex" xmlns:cx7="http://schemas.microsoft.com/office/drawing/2016/5/13/chartex" xmlns:cx8="http://schemas.microsoft.com/office/drawing/2016/5/14/chartex" xmlns:mc="http://schemas.openxmlformats.org/markup-compatibility/2006" xmlns:aink="http://schemas.microsoft.com/office/drawing/2016/ink" xmlns:am3d="http://schemas.microsoft.com/office/drawing/2017/model3d" xmlns:o="urn:schemas-microsoft-com:office:office" xmlns:oel="http://schemas.microsoft.com/office/2019/extlst" xmlns:r="http://schemas.openxmlformats.org/officeDocument/2006/relationships" xmlns:m="http://schemas.openxmlformats.org/officeDocument/2006/math" xmlns:v="urn:schemas-microsoft-com:vml" xmlns:wp14="http://schemas.microsoft.com/office/word/2010/wordprocessingDrawing" xmlns:wp="http://schemas.openxmlformats.org/drawingml/2006/wordprocessingDrawing" xmlns:w10="urn:schemas-microsoft-com:office:word" xmlns:w="http://schemas.openxmlformats.org/wordprocessingml/2006/main" xmlns:w14="http://schemas.microsoft.com/office/word/2010/wordml" xmlns:w15="http://schemas.microsoft.com/office/word/2012/wordml" xmlns:w16cex="http://schemas.microsoft.com/office/word/2018/wordml/cex" xmlns:w16cid="http://schemas.microsoft.com/office/word/2016/wordml/cid" xmlns:w16="http://schemas.microsoft.com/office/word/2018/wordml" xmlns:w16sdtdh="http://schemas.microsoft.com/office/word/2020/wordml/sdtdatahash" xmlns:w16se="http://schemas.microsoft.com/office/word/2015/wordml/symex" xmlns:wpg="http://schemas.microsoft.com/office/word/2010/wordprocessingGroup" xmlns:wpi="http://schemas.microsoft.com/office/word/2010/wordprocessingInk" xmlns:wne="http://schemas.microsoft.com/office/word/2006/wordml" xmlns:wps="http://schemas.microsoft.com/office/word/2010/wordprocessingShape" mc:Ignorable="w14 w15 w16se w16cid w16 w16cex w16sdtdh wp14">
   <w:footnote w:type="separator" w:id="-1">
@@ -1026,6 +1526,119 @@
     </w:lvl>
   </w:abstractNum>
   <w:abstractNum w:abstractNumId="3" w15:restartNumberingAfterBreak="0">
+    <w:nsid w:val="5A3B4AA3"/>
+    <w:multiLevelType w:val="hybridMultilevel"/>
+    <w:tmpl w:val="25B612D8"/>
+    <w:lvl w:ilvl="0" w:tplc="08090001">
+      <w:start w:val="1"/>
+      <w:numFmt w:val="bullet"/>
+      <w:lvlText w:val=""/>
+      <w:lvlJc w:val="left"/>
+      <w:pPr>
+        <w:ind w:left="720" w:hanging="360"/>
+      </w:pPr>
+      <w:rPr>
+        <w:rFonts w:ascii="Symbol" w:hAnsi="Symbol" w:hint="default"/>
+      </w:rPr>
+    </w:lvl>
+    <w:lvl w:ilvl="1" w:tplc="08090003" w:tentative="1">
+      <w:start w:val="1"/>
+      <w:numFmt w:val="bullet"/>
+      <w:lvlText w:val="o"/>
+      <w:lvlJc w:val="left"/>
+      <w:pPr>
+        <w:ind w:left="1440" w:hanging="360"/>
+      </w:pPr>
+      <w:rPr>
+        <w:rFonts w:ascii="Courier New" w:hAnsi="Courier New" w:cs="Courier New" w:hint="default"/>
+      </w:rPr>
+    </w:lvl>
+    <w:lvl w:ilvl="2" w:tplc="08090005" w:tentative="1">
+      <w:start w:val="1"/>
+      <w:numFmt w:val="bullet"/>
+      <w:lvlText w:val=""/>
+      <w:lvlJc w:val="left"/>
+      <w:pPr>
+        <w:ind w:left="2160" w:hanging="360"/>
+      </w:pPr>
+      <w:rPr>
+        <w:rFonts w:ascii="Wingdings" w:hAnsi="Wingdings" w:hint="default"/>
+      </w:rPr>
+    </w:lvl>
+    <w:lvl w:ilvl="3" w:tplc="08090001" w:tentative="1">
+      <w:start w:val="1"/>
+      <w:numFmt w:val="bullet"/>
+      <w:lvlText w:val=""/>
+      <w:lvlJc w:val="left"/>
+      <w:pPr>
+        <w:ind w:left="2880" w:hanging="360"/>
+      </w:pPr>
+      <w:rPr>
+        <w:rFonts w:ascii="Symbol" w:hAnsi="Symbol" w:hint="default"/>
+      </w:rPr>
+    </w:lvl>
+    <w:lvl w:ilvl="4" w:tplc="08090003" w:tentative="1">
+      <w:start w:val="1"/>
+      <w:numFmt w:val="bullet"/>
+      <w:lvlText w:val="o"/>
+      <w:lvlJc w:val="left"/>
+      <w:pPr>
+        <w:ind w:left="3600" w:hanging="360"/>
+      </w:pPr>
+      <w:rPr>
+        <w:rFonts w:ascii="Courier New" w:hAnsi="Courier New" w:cs="Courier New" w:hint="default"/>
+      </w:rPr>
+    </w:lvl>
+    <w:lvl w:ilvl="5" w:tplc="08090005" w:tentative="1">
+      <w:start w:val="1"/>
+      <w:numFmt w:val="bullet"/>
+      <w:lvlText w:val=""/>
+      <w:lvlJc w:val="left"/>
+      <w:pPr>
+        <w:ind w:left="4320" w:hanging="360"/>
+      </w:pPr>
+      <w:rPr>
+        <w:rFonts w:ascii="Wingdings" w:hAnsi="Wingdings" w:hint="default"/>
+      </w:rPr>
+    </w:lvl>
+    <w:lvl w:ilvl="6" w:tplc="08090001" w:tentative="1">
+      <w:start w:val="1"/>
+      <w:numFmt w:val="bullet"/>
+      <w:lvlText w:val=""/>
+      <w:lvlJc w:val="left"/>
+      <w:pPr>
+        <w:ind w:left="5040" w:hanging="360"/>
+      </w:pPr>
+      <w:rPr>
+        <w:rFonts w:ascii="Symbol" w:hAnsi="Symbol" w:hint="default"/>
+      </w:rPr>
+    </w:lvl>
+    <w:lvl w:ilvl="7" w:tplc="08090003" w:tentative="1">
+      <w:start w:val="1"/>
+      <w:numFmt w:val="bullet"/>
+      <w:lvlText w:val="o"/>
+      <w:lvlJc w:val="left"/>
+      <w:pPr>
+        <w:ind w:left="5760" w:hanging="360"/>
+      </w:pPr>
+      <w:rPr>
+        <w:rFonts w:ascii="Courier New" w:hAnsi="Courier New" w:cs="Courier New" w:hint="default"/>
+      </w:rPr>
+    </w:lvl>
+    <w:lvl w:ilvl="8" w:tplc="08090005" w:tentative="1">
+      <w:start w:val="1"/>
+      <w:numFmt w:val="bullet"/>
+      <w:lvlText w:val=""/>
+      <w:lvlJc w:val="left"/>
+      <w:pPr>
+        <w:ind w:left="6480" w:hanging="360"/>
+      </w:pPr>
+      <w:rPr>
+        <w:rFonts w:ascii="Wingdings" w:hAnsi="Wingdings" w:hint="default"/>
+      </w:rPr>
+    </w:lvl>
+  </w:abstractNum>
+  <w:abstractNum w:abstractNumId="4" w15:restartNumberingAfterBreak="0">
     <w:nsid w:val="60696D9C"/>
     <w:multiLevelType w:val="hybridMultilevel"/>
     <w:tmpl w:val="CE96E7F0"/>
@@ -1121,10 +1734,13 @@
     <w:abstractNumId w:val="0"/>
   </w:num>
   <w:num w:numId="3" w16cid:durableId="361789234">
-    <w:abstractNumId w:val="3"/>
+    <w:abstractNumId w:val="4"/>
   </w:num>
   <w:num w:numId="4" w16cid:durableId="727611858">
     <w:abstractNumId w:val="2"/>
+  </w:num>
+  <w:num w:numId="5" w16cid:durableId="1482968868">
+    <w:abstractNumId w:val="3"/>
   </w:num>
 </w:numbering>
 </file>
@@ -1571,6 +2187,28 @@
       <w:szCs w:val="26"/>
     </w:rPr>
   </w:style>
+  <w:style w:type="paragraph" w:styleId="Heading3">
+    <w:name w:val="heading 3"/>
+    <w:basedOn w:val="Normal"/>
+    <w:next w:val="Normal"/>
+    <w:link w:val="Heading3Char"/>
+    <w:uiPriority w:val="9"/>
+    <w:unhideWhenUsed/>
+    <w:qFormat/>
+    <w:rsid w:val="00554142"/>
+    <w:pPr>
+      <w:keepNext/>
+      <w:keepLines/>
+      <w:spacing w:before="40" w:after="0"/>
+      <w:outlineLvl w:val="2"/>
+    </w:pPr>
+    <w:rPr>
+      <w:rFonts w:asciiTheme="majorHAnsi" w:eastAsiaTheme="majorEastAsia" w:hAnsiTheme="majorHAnsi" w:cstheme="majorBidi"/>
+      <w:color w:val="1F3763" w:themeColor="accent1" w:themeShade="7F"/>
+      <w:sz w:val="24"/>
+      <w:szCs w:val="24"/>
+    </w:rPr>
+  </w:style>
   <w:style w:type="character" w:default="1" w:styleId="DefaultParagraphFont">
     <w:name w:val="Default Paragraph Font"/>
     <w:uiPriority w:val="1"/>
@@ -1673,6 +2311,63 @@
     <w:rPr>
       <w:vertAlign w:val="superscript"/>
     </w:rPr>
+  </w:style>
+  <w:style w:type="character" w:customStyle="1" w:styleId="Heading3Char">
+    <w:name w:val="Heading 3 Char"/>
+    <w:basedOn w:val="DefaultParagraphFont"/>
+    <w:link w:val="Heading3"/>
+    <w:uiPriority w:val="9"/>
+    <w:rsid w:val="00554142"/>
+    <w:rPr>
+      <w:rFonts w:asciiTheme="majorHAnsi" w:eastAsiaTheme="majorEastAsia" w:hAnsiTheme="majorHAnsi" w:cstheme="majorBidi"/>
+      <w:color w:val="1F3763" w:themeColor="accent1" w:themeShade="7F"/>
+      <w:sz w:val="24"/>
+      <w:szCs w:val="24"/>
+    </w:rPr>
+  </w:style>
+  <w:style w:type="paragraph" w:styleId="Header">
+    <w:name w:val="header"/>
+    <w:basedOn w:val="Normal"/>
+    <w:link w:val="HeaderChar"/>
+    <w:uiPriority w:val="99"/>
+    <w:unhideWhenUsed/>
+    <w:rsid w:val="00282F5F"/>
+    <w:pPr>
+      <w:tabs>
+        <w:tab w:val="center" w:pos="4513"/>
+        <w:tab w:val="right" w:pos="9026"/>
+      </w:tabs>
+      <w:spacing w:after="0" w:line="240" w:lineRule="auto"/>
+    </w:pPr>
+  </w:style>
+  <w:style w:type="character" w:customStyle="1" w:styleId="HeaderChar">
+    <w:name w:val="Header Char"/>
+    <w:basedOn w:val="DefaultParagraphFont"/>
+    <w:link w:val="Header"/>
+    <w:uiPriority w:val="99"/>
+    <w:rsid w:val="00282F5F"/>
+  </w:style>
+  <w:style w:type="paragraph" w:styleId="Footer">
+    <w:name w:val="footer"/>
+    <w:basedOn w:val="Normal"/>
+    <w:link w:val="FooterChar"/>
+    <w:uiPriority w:val="99"/>
+    <w:unhideWhenUsed/>
+    <w:rsid w:val="00282F5F"/>
+    <w:pPr>
+      <w:tabs>
+        <w:tab w:val="center" w:pos="4513"/>
+        <w:tab w:val="right" w:pos="9026"/>
+      </w:tabs>
+      <w:spacing w:after="0" w:line="240" w:lineRule="auto"/>
+    </w:pPr>
+  </w:style>
+  <w:style w:type="character" w:customStyle="1" w:styleId="FooterChar">
+    <w:name w:val="Footer Char"/>
+    <w:basedOn w:val="DefaultParagraphFont"/>
+    <w:link w:val="Footer"/>
+    <w:uiPriority w:val="99"/>
+    <w:rsid w:val="00282F5F"/>
   </w:style>
 </w:styles>
 </file>

</xml_diff>